<commit_message>
Finished all code, report almost finished except 3 last questions.
</commit_message>
<xml_diff>
--- a/Report templates/TBMI26_DeepLearning_Report.docx
+++ b/Report templates/TBMI26_DeepLearning_Report.docx
@@ -4,7 +4,7 @@
   <w:body>
     <w:p>
       <w:pPr>
-        <w:pStyle w:val="Title"/>
+        <w:pStyle w:val="Rubrik"/>
         <w:rPr>
           <w:lang w:val="en-US"/>
         </w:rPr>
@@ -25,16 +25,8 @@
         <w:rPr>
           <w:lang w:val="en-US"/>
         </w:rPr>
-        <w:t xml:space="preserve">Deep </w:t>
-      </w:r>
-      <w:proofErr w:type="gramStart"/>
-      <w:r>
-        <w:rPr>
-          <w:lang w:val="en-US"/>
-        </w:rPr>
-        <w:t>Learning</w:t>
-      </w:r>
-      <w:proofErr w:type="gramEnd"/>
+        <w:t>Deep Learning</w:t>
+      </w:r>
     </w:p>
     <w:p>
       <w:pPr>
@@ -61,7 +53,6 @@
         </w:rPr>
         <w:t xml:space="preserve">March </w:t>
       </w:r>
-      <w:proofErr w:type="gramStart"/>
       <w:r>
         <w:rPr>
           <w:sz w:val="28"/>
@@ -78,7 +69,6 @@
         </w:rPr>
         <w:t>4</w:t>
       </w:r>
-      <w:proofErr w:type="gramEnd"/>
       <w:r>
         <w:rPr>
           <w:sz w:val="28"/>
@@ -128,42 +118,46 @@
         <w:rPr>
           <w:sz w:val="36"/>
           <w:szCs w:val="36"/>
-          <w:lang w:val="en-US"/>
-        </w:rPr>
-      </w:pPr>
-    </w:p>
-    <w:p>
-      <w:pPr>
-        <w:rPr>
-          <w:lang w:val="en-US"/>
-        </w:rPr>
-      </w:pPr>
-    </w:p>
-    <w:p>
-      <w:pPr>
-        <w:rPr>
-          <w:lang w:val="en-US"/>
-        </w:rPr>
-      </w:pPr>
-      <w:r>
-        <w:rPr>
-          <w:lang w:val="en-US"/>
-        </w:rPr>
-        <w:t xml:space="preserve">In order to pass the </w:t>
-      </w:r>
-      <w:proofErr w:type="gramStart"/>
-      <w:r>
-        <w:rPr>
-          <w:lang w:val="en-US"/>
-        </w:rPr>
-        <w:t>assignment</w:t>
-      </w:r>
-      <w:proofErr w:type="gramEnd"/>
-      <w:r>
-        <w:rPr>
-          <w:lang w:val="en-US"/>
-        </w:rPr>
-        <w:t xml:space="preserve"> you will need to answer the following questions and upload the document to LISAM. </w:t>
+          <w:lang w:val="en-GB"/>
+        </w:rPr>
+      </w:pPr>
+      <w:r>
+        <w:rPr>
+          <w:sz w:val="28"/>
+          <w:szCs w:val="28"/>
+          <w:lang w:val="en-GB"/>
+        </w:rPr>
+        <w:t>Måns Aronsson (manar189), Niclas Hansson (nicha207)</w:t>
+      </w:r>
+    </w:p>
+    <w:p>
+      <w:pPr>
+        <w:jc w:val="center"/>
+        <w:rPr>
+          <w:sz w:val="36"/>
+          <w:szCs w:val="36"/>
+          <w:lang w:val="en-US"/>
+        </w:rPr>
+      </w:pPr>
+    </w:p>
+    <w:p>
+      <w:pPr>
+        <w:rPr>
+          <w:lang w:val="en-US"/>
+        </w:rPr>
+      </w:pPr>
+    </w:p>
+    <w:p>
+      <w:pPr>
+        <w:rPr>
+          <w:lang w:val="en-US"/>
+        </w:rPr>
+      </w:pPr>
+      <w:r>
+        <w:rPr>
+          <w:lang w:val="en-US"/>
+        </w:rPr>
+        <w:t xml:space="preserve">In order to pass the assignment you will need to answer the following questions and upload the document to LISAM. </w:t>
       </w:r>
       <w:r>
         <w:rPr>
@@ -183,55 +177,25 @@
           <w:b/>
           <w:lang w:val="en-US"/>
         </w:rPr>
-        <w:t xml:space="preserve">the </w:t>
-      </w:r>
-      <w:proofErr w:type="spellStart"/>
-      <w:r>
-        <w:rPr>
-          <w:b/>
-          <w:lang w:val="en-US"/>
-        </w:rPr>
-        <w:t>Jupyter</w:t>
-      </w:r>
-      <w:proofErr w:type="spellEnd"/>
-      <w:r>
-        <w:rPr>
-          <w:b/>
-          <w:lang w:val="en-US"/>
-        </w:rPr>
-        <w:t xml:space="preserve"> notebook as an HTML-file (using the notebook menu: File -&gt; Export Notebook As…)</w:t>
-      </w:r>
-      <w:r>
-        <w:rPr>
-          <w:lang w:val="en-US"/>
-        </w:rPr>
-        <w:t xml:space="preserve">. We will correct the reports continuously so feel free to send them as soon as possible. If you meet the deadline you will have the lab part of the course reported in LADOK together with the exam. If not, </w:t>
-      </w:r>
-      <w:proofErr w:type="gramStart"/>
-      <w:r>
-        <w:rPr>
-          <w:lang w:val="en-US"/>
-        </w:rPr>
-        <w:t>you’ll</w:t>
-      </w:r>
-      <w:proofErr w:type="gramEnd"/>
-      <w:r>
-        <w:rPr>
-          <w:lang w:val="en-US"/>
-        </w:rPr>
-        <w:t xml:space="preserve"> get the lab part reported during the re-exam period. </w:t>
-      </w:r>
-    </w:p>
-    <w:p>
-      <w:pPr>
-        <w:rPr>
-          <w:lang w:val="en-US"/>
-        </w:rPr>
-      </w:pPr>
-    </w:p>
-    <w:p>
-      <w:pPr>
-        <w:pStyle w:val="ListParagraph"/>
+        <w:t>the Jupyter notebook as an HTML-file (using the notebook menu: File -&gt; Export Notebook As…)</w:t>
+      </w:r>
+      <w:r>
+        <w:rPr>
+          <w:lang w:val="en-US"/>
+        </w:rPr>
+        <w:t xml:space="preserve">. We will correct the reports continuously so feel free to send them as soon as possible. If you meet the deadline you will have the lab part of the course reported in LADOK together with the exam. If not, you’ll get the lab part reported during the re-exam period. </w:t>
+      </w:r>
+    </w:p>
+    <w:p>
+      <w:pPr>
+        <w:rPr>
+          <w:lang w:val="en-US"/>
+        </w:rPr>
+      </w:pPr>
+    </w:p>
+    <w:p>
+      <w:pPr>
+        <w:pStyle w:val="Liststycke"/>
         <w:numPr>
           <w:ilvl w:val="0"/>
           <w:numId w:val="2"/>
@@ -246,39 +210,7 @@
           <w:b/>
           <w:lang w:val="en-US"/>
         </w:rPr>
-        <w:t xml:space="preserve">The shape of </w:t>
-      </w:r>
-      <w:proofErr w:type="spellStart"/>
-      <w:r>
-        <w:rPr>
-          <w:b/>
-          <w:lang w:val="en-US"/>
-        </w:rPr>
-        <w:t>X_train</w:t>
-      </w:r>
-      <w:proofErr w:type="spellEnd"/>
-      <w:r>
-        <w:rPr>
-          <w:b/>
-          <w:lang w:val="en-US"/>
-        </w:rPr>
-        <w:t xml:space="preserve"> and </w:t>
-      </w:r>
-      <w:proofErr w:type="spellStart"/>
-      <w:r>
-        <w:rPr>
-          <w:b/>
-          <w:lang w:val="en-US"/>
-        </w:rPr>
-        <w:t>X_test</w:t>
-      </w:r>
-      <w:proofErr w:type="spellEnd"/>
-      <w:r>
-        <w:rPr>
-          <w:b/>
-          <w:lang w:val="en-US"/>
-        </w:rPr>
-        <w:t xml:space="preserve"> has 4 values. What do each of these represent?</w:t>
+        <w:t>The shape of X_train and X_test has 4 values. What do each of these represent?</w:t>
       </w:r>
       <w:r>
         <w:rPr>
@@ -301,14 +233,37 @@
       <w:pPr>
         <w:ind w:left="720"/>
         <w:rPr>
-          <w:b/>
-          <w:lang w:val="en-US"/>
-        </w:rPr>
-      </w:pPr>
-    </w:p>
-    <w:p>
-      <w:pPr>
-        <w:pStyle w:val="ListParagraph"/>
+          <w:bCs/>
+          <w:lang w:val="en-US"/>
+        </w:rPr>
+      </w:pPr>
+      <w:r>
+        <w:rPr>
+          <w:bCs/>
+          <w:lang w:val="en-US"/>
+        </w:rPr>
+        <w:t>The first value is the</w:t>
+      </w:r>
+      <w:r>
+        <w:rPr>
+          <w:bCs/>
+          <w:lang w:val="en-US"/>
+        </w:rPr>
+        <w:t xml:space="preserve"> number of images in the data set</w:t>
+      </w:r>
+    </w:p>
+    <w:p>
+      <w:pPr>
+        <w:ind w:left="720"/>
+        <w:rPr>
+          <w:b/>
+          <w:lang w:val="en-US"/>
+        </w:rPr>
+      </w:pPr>
+    </w:p>
+    <w:p>
+      <w:pPr>
+        <w:pStyle w:val="Liststycke"/>
         <w:numPr>
           <w:ilvl w:val="0"/>
           <w:numId w:val="2"/>
@@ -356,25 +311,25 @@
     </w:p>
     <w:p>
       <w:pPr>
-        <w:pStyle w:val="ListParagraph"/>
-        <w:rPr>
-          <w:b/>
-          <w:lang w:val="en-US"/>
-        </w:rPr>
-      </w:pPr>
-    </w:p>
-    <w:p>
-      <w:pPr>
-        <w:pStyle w:val="ListParagraph"/>
-        <w:rPr>
-          <w:b/>
-          <w:lang w:val="en-US"/>
-        </w:rPr>
-      </w:pPr>
-    </w:p>
-    <w:p>
-      <w:pPr>
-        <w:pStyle w:val="ListParagraph"/>
+        <w:pStyle w:val="Liststycke"/>
+        <w:rPr>
+          <w:b/>
+          <w:lang w:val="en-US"/>
+        </w:rPr>
+      </w:pPr>
+    </w:p>
+    <w:p>
+      <w:pPr>
+        <w:pStyle w:val="Liststycke"/>
+        <w:rPr>
+          <w:b/>
+          <w:lang w:val="en-US"/>
+        </w:rPr>
+      </w:pPr>
+    </w:p>
+    <w:p>
+      <w:pPr>
+        <w:pStyle w:val="Liststycke"/>
         <w:numPr>
           <w:ilvl w:val="0"/>
           <w:numId w:val="2"/>
@@ -436,25 +391,25 @@
     </w:p>
     <w:p>
       <w:pPr>
-        <w:pStyle w:val="ListParagraph"/>
-        <w:rPr>
-          <w:b/>
-          <w:lang w:val="en-US"/>
-        </w:rPr>
-      </w:pPr>
-    </w:p>
-    <w:p>
-      <w:pPr>
-        <w:pStyle w:val="ListParagraph"/>
-        <w:rPr>
-          <w:b/>
-          <w:lang w:val="en-US"/>
-        </w:rPr>
-      </w:pPr>
-    </w:p>
-    <w:p>
-      <w:pPr>
-        <w:pStyle w:val="ListParagraph"/>
+        <w:pStyle w:val="Liststycke"/>
+        <w:rPr>
+          <w:b/>
+          <w:lang w:val="en-US"/>
+        </w:rPr>
+      </w:pPr>
+    </w:p>
+    <w:p>
+      <w:pPr>
+        <w:pStyle w:val="Liststycke"/>
+        <w:rPr>
+          <w:b/>
+          <w:lang w:val="en-US"/>
+        </w:rPr>
+      </w:pPr>
+    </w:p>
+    <w:p>
+      <w:pPr>
+        <w:pStyle w:val="Liststycke"/>
         <w:numPr>
           <w:ilvl w:val="0"/>
           <w:numId w:val="2"/>
@@ -530,25 +485,25 @@
     </w:p>
     <w:p>
       <w:pPr>
-        <w:pStyle w:val="ListParagraph"/>
-        <w:rPr>
-          <w:b/>
-          <w:lang w:val="en-US"/>
-        </w:rPr>
-      </w:pPr>
-    </w:p>
-    <w:p>
-      <w:pPr>
-        <w:pStyle w:val="ListParagraph"/>
-        <w:rPr>
-          <w:b/>
-          <w:lang w:val="en-US"/>
-        </w:rPr>
-      </w:pPr>
-    </w:p>
-    <w:p>
-      <w:pPr>
-        <w:pStyle w:val="ListParagraph"/>
+        <w:pStyle w:val="Liststycke"/>
+        <w:rPr>
+          <w:b/>
+          <w:lang w:val="en-US"/>
+        </w:rPr>
+      </w:pPr>
+    </w:p>
+    <w:p>
+      <w:pPr>
+        <w:pStyle w:val="Liststycke"/>
+        <w:rPr>
+          <w:b/>
+          <w:lang w:val="en-US"/>
+        </w:rPr>
+      </w:pPr>
+    </w:p>
+    <w:p>
+      <w:pPr>
+        <w:pStyle w:val="Liststycke"/>
         <w:numPr>
           <w:ilvl w:val="0"/>
           <w:numId w:val="2"/>
@@ -619,23 +574,7 @@
           <w:b/>
           <w:lang w:val="en-US"/>
         </w:rPr>
-        <w:t xml:space="preserve"> is much more efficient, </w:t>
-      </w:r>
-      <w:proofErr w:type="gramStart"/>
-      <w:r>
-        <w:rPr>
-          <w:b/>
-          <w:lang w:val="en-US"/>
-        </w:rPr>
-        <w:t>i.e.</w:t>
-      </w:r>
-      <w:proofErr w:type="gramEnd"/>
-      <w:r>
-        <w:rPr>
-          <w:b/>
-          <w:lang w:val="en-US"/>
-        </w:rPr>
-        <w:t xml:space="preserve"> ach</w:t>
+        <w:t xml:space="preserve"> is much more efficient, i.e. ach</w:t>
       </w:r>
       <w:r>
         <w:rPr>
@@ -668,7 +607,7 @@
     </w:p>
     <w:p>
       <w:pPr>
-        <w:pStyle w:val="ListParagraph"/>
+        <w:pStyle w:val="Liststycke"/>
         <w:numPr>
           <w:ilvl w:val="0"/>
           <w:numId w:val="2"/>
@@ -716,25 +655,25 @@
     </w:p>
     <w:p>
       <w:pPr>
-        <w:pStyle w:val="ListParagraph"/>
-        <w:rPr>
-          <w:b/>
-          <w:lang w:val="en-US"/>
-        </w:rPr>
-      </w:pPr>
-    </w:p>
-    <w:p>
-      <w:pPr>
-        <w:pStyle w:val="ListParagraph"/>
-        <w:rPr>
-          <w:b/>
-          <w:lang w:val="en-US"/>
-        </w:rPr>
-      </w:pPr>
-    </w:p>
-    <w:p>
-      <w:pPr>
-        <w:pStyle w:val="ListParagraph"/>
+        <w:pStyle w:val="Liststycke"/>
+        <w:rPr>
+          <w:b/>
+          <w:lang w:val="en-US"/>
+        </w:rPr>
+      </w:pPr>
+    </w:p>
+    <w:p>
+      <w:pPr>
+        <w:pStyle w:val="Liststycke"/>
+        <w:rPr>
+          <w:b/>
+          <w:lang w:val="en-US"/>
+        </w:rPr>
+      </w:pPr>
+    </w:p>
+    <w:p>
+      <w:pPr>
+        <w:pStyle w:val="Liststycke"/>
         <w:numPr>
           <w:ilvl w:val="0"/>
           <w:numId w:val="2"/>
@@ -805,12 +744,13 @@
           <w:b/>
           <w:lang w:val="en-US"/>
         </w:rPr>
+        <w:lastRenderedPageBreak/>
         <w:br/>
       </w:r>
     </w:p>
     <w:p>
       <w:pPr>
-        <w:pStyle w:val="ListParagraph"/>
+        <w:pStyle w:val="Liststycke"/>
         <w:numPr>
           <w:ilvl w:val="0"/>
           <w:numId w:val="2"/>
@@ -825,7 +765,6 @@
           <w:b/>
           <w:lang w:val="en-US"/>
         </w:rPr>
-        <w:lastRenderedPageBreak/>
         <w:t xml:space="preserve">Train the </w:t>
       </w:r>
       <w:r>
@@ -847,23 +786,7 @@
           <w:b/>
           <w:lang w:val="en-US"/>
         </w:rPr>
-        <w:t xml:space="preserve">with added </w:t>
-      </w:r>
-      <w:proofErr w:type="spellStart"/>
-      <w:r>
-        <w:rPr>
-          <w:b/>
-          <w:lang w:val="en-US"/>
-        </w:rPr>
-        <w:t>BatchNorm</w:t>
-      </w:r>
-      <w:proofErr w:type="spellEnd"/>
-      <w:r>
-        <w:rPr>
-          <w:b/>
-          <w:lang w:val="en-US"/>
-        </w:rPr>
-        <w:t xml:space="preserve"> layers </w:t>
+        <w:t xml:space="preserve">with added BatchNorm layers </w:t>
       </w:r>
       <w:r>
         <w:rPr>
@@ -910,7 +833,7 @@
     </w:p>
     <w:p>
       <w:pPr>
-        <w:pStyle w:val="ListParagraph"/>
+        <w:pStyle w:val="Liststycke"/>
         <w:numPr>
           <w:ilvl w:val="0"/>
           <w:numId w:val="2"/>
@@ -925,55 +848,23 @@
           <w:b/>
           <w:lang w:val="en-US"/>
         </w:rPr>
-        <w:t xml:space="preserve">When using </w:t>
-      </w:r>
-      <w:proofErr w:type="spellStart"/>
-      <w:r>
-        <w:rPr>
-          <w:b/>
-          <w:lang w:val="en-US"/>
-        </w:rPr>
-        <w:t>BatchNorm</w:t>
-      </w:r>
-      <w:proofErr w:type="spellEnd"/>
-      <w:r>
-        <w:rPr>
-          <w:b/>
-          <w:lang w:val="en-US"/>
-        </w:rPr>
-        <w:t xml:space="preserve"> one must take care to select a good minibatch size. Describe what problems might arise if the wrong minibatch size is used.</w:t>
-      </w:r>
-    </w:p>
-    <w:p>
-      <w:pPr>
-        <w:pStyle w:val="ListParagraph"/>
-        <w:rPr>
-          <w:b/>
-          <w:lang w:val="en-US"/>
-        </w:rPr>
-      </w:pPr>
-      <w:r>
-        <w:rPr>
-          <w:b/>
-          <w:lang w:val="en-US"/>
-        </w:rPr>
-        <w:t xml:space="preserve">You can reason about this given the description of </w:t>
-      </w:r>
-      <w:proofErr w:type="spellStart"/>
-      <w:r>
-        <w:rPr>
-          <w:b/>
-          <w:lang w:val="en-US"/>
-        </w:rPr>
-        <w:t>BatchNorm</w:t>
-      </w:r>
-      <w:proofErr w:type="spellEnd"/>
-      <w:r>
-        <w:rPr>
-          <w:b/>
-          <w:lang w:val="en-US"/>
-        </w:rPr>
-        <w:t xml:space="preserve"> </w:t>
+        <w:t>When using BatchNorm one must take care to select a good minibatch size. Describe what problems might arise if the wrong minibatch size is used.</w:t>
+      </w:r>
+    </w:p>
+    <w:p>
+      <w:pPr>
+        <w:pStyle w:val="Liststycke"/>
+        <w:rPr>
+          <w:b/>
+          <w:lang w:val="en-US"/>
+        </w:rPr>
+      </w:pPr>
+      <w:r>
+        <w:rPr>
+          <w:b/>
+          <w:lang w:val="en-US"/>
+        </w:rPr>
+        <w:t xml:space="preserve">You can reason about this given the description of BatchNorm </w:t>
       </w:r>
       <w:r>
         <w:rPr>
@@ -987,21 +878,7 @@
           <w:b/>
           <w:lang w:val="en-US"/>
         </w:rPr>
-        <w:t xml:space="preserve">, or you can search for the information in other sources. </w:t>
-      </w:r>
-      <w:r>
-        <w:rPr>
-          <w:b/>
-          <w:lang w:val="en-US"/>
-        </w:rPr>
-        <w:t>Do not</w:t>
-      </w:r>
-      <w:r>
-        <w:rPr>
-          <w:b/>
-          <w:lang w:val="en-US"/>
-        </w:rPr>
-        <w:t xml:space="preserve"> forget to provide links to the sources if you do!</w:t>
+        <w:t>, or you can search for the information in other sources. Do not forget to provide links to the sources if you do!</w:t>
       </w:r>
       <w:r>
         <w:rPr>
@@ -1020,7 +897,7 @@
     </w:p>
     <w:p>
       <w:pPr>
-        <w:pStyle w:val="ListParagraph"/>
+        <w:pStyle w:val="Liststycke"/>
         <w:numPr>
           <w:ilvl w:val="0"/>
           <w:numId w:val="2"/>
@@ -1698,11 +1575,11 @@
       <w:sz w:val="22"/>
     </w:rPr>
   </w:style>
-  <w:style w:type="paragraph" w:styleId="Heading1">
+  <w:style w:type="paragraph" w:styleId="Rubrik1">
     <w:name w:val="heading 1"/>
     <w:basedOn w:val="Normal"/>
     <w:next w:val="Normal"/>
-    <w:link w:val="Heading1Char"/>
+    <w:link w:val="Rubrik1Char"/>
     <w:uiPriority w:val="9"/>
     <w:qFormat/>
     <w:rsid w:val="009D7742"/>
@@ -1721,13 +1598,13 @@
       <w:szCs w:val="32"/>
     </w:rPr>
   </w:style>
-  <w:style w:type="character" w:default="1" w:styleId="DefaultParagraphFont">
+  <w:style w:type="character" w:default="1" w:styleId="Standardstycketeckensnitt">
     <w:name w:val="Default Paragraph Font"/>
     <w:uiPriority w:val="1"/>
     <w:semiHidden/>
     <w:unhideWhenUsed/>
   </w:style>
-  <w:style w:type="table" w:default="1" w:styleId="TableNormal">
+  <w:style w:type="table" w:default="1" w:styleId="Normaltabell">
     <w:name w:val="Normal Table"/>
     <w:uiPriority w:val="99"/>
     <w:semiHidden/>
@@ -1742,16 +1619,16 @@
       </w:tblCellMar>
     </w:tblPr>
   </w:style>
-  <w:style w:type="numbering" w:default="1" w:styleId="NoList">
+  <w:style w:type="numbering" w:default="1" w:styleId="Ingenlista">
     <w:name w:val="No List"/>
     <w:uiPriority w:val="99"/>
     <w:semiHidden/>
     <w:unhideWhenUsed/>
   </w:style>
-  <w:style w:type="character" w:customStyle="1" w:styleId="Heading1Char">
-    <w:name w:val="Heading 1 Char"/>
-    <w:basedOn w:val="DefaultParagraphFont"/>
-    <w:link w:val="Heading1"/>
+  <w:style w:type="character" w:customStyle="1" w:styleId="Rubrik1Char">
+    <w:name w:val="Rubrik 1 Char"/>
+    <w:basedOn w:val="Standardstycketeckensnitt"/>
+    <w:link w:val="Rubrik1"/>
     <w:uiPriority w:val="9"/>
     <w:rsid w:val="009D7742"/>
     <w:rPr>
@@ -1763,11 +1640,11 @@
       <w:szCs w:val="32"/>
     </w:rPr>
   </w:style>
-  <w:style w:type="paragraph" w:styleId="Title">
+  <w:style w:type="paragraph" w:styleId="Rubrik">
     <w:name w:val="Title"/>
     <w:basedOn w:val="Normal"/>
     <w:next w:val="Normal"/>
-    <w:link w:val="TitleChar"/>
+    <w:link w:val="RubrikChar"/>
     <w:uiPriority w:val="10"/>
     <w:qFormat/>
     <w:rsid w:val="00FB4640"/>
@@ -1788,10 +1665,10 @@
       <w:szCs w:val="52"/>
     </w:rPr>
   </w:style>
-  <w:style w:type="character" w:customStyle="1" w:styleId="TitleChar">
-    <w:name w:val="Title Char"/>
-    <w:basedOn w:val="DefaultParagraphFont"/>
-    <w:link w:val="Title"/>
+  <w:style w:type="character" w:customStyle="1" w:styleId="RubrikChar">
+    <w:name w:val="Rubrik Char"/>
+    <w:basedOn w:val="Standardstycketeckensnitt"/>
+    <w:link w:val="Rubrik"/>
     <w:uiPriority w:val="10"/>
     <w:rsid w:val="00FB4640"/>
     <w:rPr>
@@ -1803,7 +1680,7 @@
       <w:szCs w:val="52"/>
     </w:rPr>
   </w:style>
-  <w:style w:type="paragraph" w:styleId="ListParagraph">
+  <w:style w:type="paragraph" w:styleId="Liststycke">
     <w:name w:val="List Paragraph"/>
     <w:basedOn w:val="Normal"/>
     <w:uiPriority w:val="34"/>

</xml_diff>